<commit_message>
Updated Questionnaire (Almost final)
</commit_message>
<xml_diff>
--- a/Documents/ClientQuestions/Scott'sQuestions.docx
+++ b/Documents/ClientQuestions/Scott'sQuestions.docx
@@ -8,28 +8,21 @@
         <w:jc w:val="center"/>
         <w:rPr>
           <w:rFonts w:ascii="Times New Roman" w:hAnsi="Times New Roman" w:cs="Times New Roman"/>
+          <w:b/>
           <w:color w:val="000000" w:themeColor="text1"/>
-          <w:sz w:val="24"/>
-          <w:szCs w:val="24"/>
-        </w:rPr>
-      </w:pPr>
-      <w:r>
-        <w:rPr>
-          <w:rFonts w:ascii="Times New Roman" w:hAnsi="Times New Roman" w:cs="Times New Roman"/>
+          <w:sz w:val="32"/>
+          <w:szCs w:val="32"/>
+        </w:rPr>
+      </w:pPr>
+      <w:r>
+        <w:rPr>
+          <w:rFonts w:ascii="Times New Roman" w:hAnsi="Times New Roman" w:cs="Times New Roman"/>
+          <w:b/>
           <w:color w:val="000000" w:themeColor="text1"/>
-          <w:sz w:val="24"/>
-          <w:szCs w:val="24"/>
-        </w:rPr>
-        <w:t>T</w:t>
-      </w:r>
-      <w:r>
-        <w:rPr>
-          <w:rFonts w:ascii="Times New Roman" w:hAnsi="Times New Roman" w:cs="Times New Roman"/>
-          <w:color w:val="000000" w:themeColor="text1"/>
-          <w:sz w:val="24"/>
-          <w:szCs w:val="24"/>
-        </w:rPr>
-        <w:t>une Squad</w:t>
+          <w:sz w:val="32"/>
+          <w:szCs w:val="32"/>
+        </w:rPr>
+        <w:t>Tune Squad</w:t>
       </w:r>
     </w:p>
     <w:p>
@@ -38,17 +31,19 @@
         <w:jc w:val="center"/>
         <w:rPr>
           <w:rFonts w:ascii="Times New Roman" w:hAnsi="Times New Roman" w:cs="Times New Roman"/>
+          <w:b/>
           <w:color w:val="000000" w:themeColor="text1"/>
-          <w:sz w:val="24"/>
-          <w:szCs w:val="24"/>
-        </w:rPr>
-      </w:pPr>
-      <w:r>
-        <w:rPr>
-          <w:rFonts w:ascii="Times New Roman" w:hAnsi="Times New Roman" w:cs="Times New Roman"/>
+          <w:sz w:val="32"/>
+          <w:szCs w:val="32"/>
+        </w:rPr>
+      </w:pPr>
+      <w:r>
+        <w:rPr>
+          <w:rFonts w:ascii="Times New Roman" w:hAnsi="Times New Roman" w:cs="Times New Roman"/>
+          <w:b/>
           <w:color w:val="000000" w:themeColor="text1"/>
-          <w:sz w:val="24"/>
-          <w:szCs w:val="24"/>
+          <w:sz w:val="32"/>
+          <w:szCs w:val="32"/>
         </w:rPr>
         <w:t>Client Questionnaire</w:t>
       </w:r>
@@ -59,54 +54,64 @@
         <w:jc w:val="center"/>
         <w:rPr>
           <w:rFonts w:ascii="Times New Roman" w:hAnsi="Times New Roman" w:cs="Times New Roman"/>
+          <w:b/>
           <w:color w:val="000000" w:themeColor="text1"/>
-          <w:sz w:val="24"/>
-          <w:szCs w:val="24"/>
-        </w:rPr>
-      </w:pPr>
-      <w:r>
-        <w:rPr>
-          <w:rFonts w:ascii="Times New Roman" w:hAnsi="Times New Roman" w:cs="Times New Roman"/>
+          <w:sz w:val="32"/>
+          <w:szCs w:val="32"/>
+        </w:rPr>
+      </w:pPr>
+      <w:r>
+        <w:rPr>
+          <w:rFonts w:ascii="Times New Roman" w:hAnsi="Times New Roman" w:cs="Times New Roman"/>
+          <w:b/>
           <w:color w:val="000000" w:themeColor="text1"/>
-          <w:sz w:val="24"/>
-          <w:szCs w:val="24"/>
+          <w:sz w:val="32"/>
+          <w:szCs w:val="32"/>
         </w:rPr>
         <w:t>Meeting Date: 2-3-15</w:t>
       </w:r>
     </w:p>
     <w:p>
       <w:pPr>
-        <w:pStyle w:val="ListParagraph"/>
-        <w:numPr>
-          <w:ilvl w:val="0"/>
-          <w:numId w:val="1"/>
-        </w:numPr>
         <w:spacing w:line="240" w:lineRule="auto"/>
-        <w:rPr>
-          <w:rFonts w:ascii="Times New Roman" w:hAnsi="Times New Roman" w:cs="Times New Roman"/>
+        <w:jc w:val="center"/>
+        <w:rPr>
+          <w:rFonts w:ascii="Times New Roman" w:hAnsi="Times New Roman" w:cs="Times New Roman"/>
+          <w:b/>
           <w:color w:val="000000" w:themeColor="text1"/>
-          <w:sz w:val="24"/>
-          <w:szCs w:val="24"/>
-        </w:rPr>
-      </w:pPr>
-      <w:r>
-        <w:rPr>
-          <w:rFonts w:ascii="Times New Roman" w:hAnsi="Times New Roman" w:cs="Times New Roman"/>
+          <w:sz w:val="32"/>
+          <w:szCs w:val="32"/>
+        </w:rPr>
+      </w:pPr>
+      <w:r>
+        <w:rPr>
+          <w:rFonts w:ascii="Times New Roman" w:hAnsi="Times New Roman" w:cs="Times New Roman"/>
+          <w:b/>
           <w:color w:val="000000" w:themeColor="text1"/>
-          <w:sz w:val="24"/>
-          <w:szCs w:val="24"/>
-        </w:rPr>
-        <w:t>What is the m</w:t>
-      </w:r>
-      <w:r>
+          <w:sz w:val="32"/>
+          <w:szCs w:val="32"/>
+        </w:rPr>
+        <w:pict>
+          <v:rect id="_x0000_i1025" style="width:0;height:1.5pt" o:hralign="center" o:hrstd="t" o:hr="t" fillcolor="#a0a0a0" stroked="f"/>
+        </w:pict>
+      </w:r>
+    </w:p>
+    <w:p>
+      <w:pPr>
+        <w:pStyle w:val="ListParagraph"/>
+        <w:numPr>
+          <w:ilvl w:val="0"/>
+          <w:numId w:val="1"/>
+        </w:numPr>
+        <w:spacing w:after="1000" w:line="480" w:lineRule="auto"/>
+        <w:contextualSpacing w:val="0"/>
         <w:rPr>
           <w:rFonts w:ascii="Times New Roman" w:hAnsi="Times New Roman" w:cs="Times New Roman"/>
           <w:color w:val="000000" w:themeColor="text1"/>
           <w:sz w:val="24"/>
           <w:szCs w:val="24"/>
         </w:rPr>
-        <w:t>aximum number of popular class times</w:t>
-      </w:r>
+      </w:pPr>
       <w:r>
         <w:rPr>
           <w:rFonts w:ascii="Times New Roman" w:hAnsi="Times New Roman" w:cs="Times New Roman"/>
@@ -114,17 +119,120 @@
           <w:sz w:val="24"/>
           <w:szCs w:val="24"/>
         </w:rPr>
-        <w:t xml:space="preserve"> that should be in one day?</w:t>
-      </w:r>
-    </w:p>
-    <w:p>
-      <w:pPr>
-        <w:pStyle w:val="ListParagraph"/>
-        <w:numPr>
-          <w:ilvl w:val="0"/>
-          <w:numId w:val="1"/>
-        </w:numPr>
-        <w:spacing w:line="240" w:lineRule="auto"/>
+        <w:t xml:space="preserve">How many </w:t>
+      </w:r>
+      <w:r>
+        <w:rPr>
+          <w:rFonts w:ascii="Times New Roman" w:hAnsi="Times New Roman" w:cs="Times New Roman"/>
+          <w:color w:val="000000" w:themeColor="text1"/>
+          <w:sz w:val="24"/>
+          <w:szCs w:val="24"/>
+        </w:rPr>
+        <w:t xml:space="preserve">popular class </w:t>
+      </w:r>
+      <w:r>
+        <w:rPr>
+          <w:rFonts w:ascii="Times New Roman" w:hAnsi="Times New Roman" w:cs="Times New Roman"/>
+          <w:color w:val="000000" w:themeColor="text1"/>
+          <w:sz w:val="24"/>
+          <w:szCs w:val="24"/>
+        </w:rPr>
+        <w:t>times</w:t>
+      </w:r>
+      <w:r>
+        <w:rPr>
+          <w:rFonts w:ascii="Times New Roman" w:hAnsi="Times New Roman" w:cs="Times New Roman"/>
+          <w:color w:val="000000" w:themeColor="text1"/>
+          <w:sz w:val="24"/>
+          <w:szCs w:val="24"/>
+        </w:rPr>
+        <w:t xml:space="preserve"> </w:t>
+      </w:r>
+      <w:r>
+        <w:rPr>
+          <w:rFonts w:ascii="Times New Roman" w:hAnsi="Times New Roman" w:cs="Times New Roman"/>
+          <w:color w:val="000000" w:themeColor="text1"/>
+          <w:sz w:val="24"/>
+          <w:szCs w:val="24"/>
+        </w:rPr>
+        <w:t>should</w:t>
+      </w:r>
+      <w:r>
+        <w:rPr>
+          <w:rFonts w:ascii="Times New Roman" w:hAnsi="Times New Roman" w:cs="Times New Roman"/>
+          <w:color w:val="000000" w:themeColor="text1"/>
+          <w:sz w:val="24"/>
+          <w:szCs w:val="24"/>
+        </w:rPr>
+        <w:t xml:space="preserve"> there</w:t>
+      </w:r>
+      <w:r>
+        <w:rPr>
+          <w:rFonts w:ascii="Times New Roman" w:hAnsi="Times New Roman" w:cs="Times New Roman"/>
+          <w:color w:val="000000" w:themeColor="text1"/>
+          <w:sz w:val="24"/>
+          <w:szCs w:val="24"/>
+        </w:rPr>
+        <w:t xml:space="preserve"> be in one day?</w:t>
+      </w:r>
+    </w:p>
+    <w:p>
+      <w:pPr>
+        <w:pStyle w:val="ListParagraph"/>
+        <w:numPr>
+          <w:ilvl w:val="0"/>
+          <w:numId w:val="1"/>
+        </w:numPr>
+        <w:spacing w:after="1000" w:line="240" w:lineRule="auto"/>
+        <w:contextualSpacing w:val="0"/>
+        <w:rPr>
+          <w:rFonts w:ascii="Times New Roman" w:hAnsi="Times New Roman" w:cs="Times New Roman"/>
+          <w:sz w:val="24"/>
+          <w:szCs w:val="24"/>
+        </w:rPr>
+      </w:pPr>
+      <w:r>
+        <w:rPr>
+          <w:rFonts w:ascii="Times New Roman" w:hAnsi="Times New Roman" w:cs="Times New Roman"/>
+          <w:sz w:val="24"/>
+          <w:szCs w:val="24"/>
+        </w:rPr>
+        <w:t>Should popular times be a ratio of students enrolled in class at a certain time to the entire student body?</w:t>
+      </w:r>
+    </w:p>
+    <w:p>
+      <w:pPr>
+        <w:pStyle w:val="ListParagraph"/>
+        <w:numPr>
+          <w:ilvl w:val="1"/>
+          <w:numId w:val="1"/>
+        </w:numPr>
+        <w:spacing w:after="1000" w:line="240" w:lineRule="auto"/>
+        <w:contextualSpacing w:val="0"/>
+        <w:rPr>
+          <w:rFonts w:ascii="Times New Roman" w:hAnsi="Times New Roman" w:cs="Times New Roman"/>
+          <w:sz w:val="24"/>
+          <w:szCs w:val="24"/>
+        </w:rPr>
+      </w:pPr>
+      <w:r>
+        <w:rPr>
+          <w:rFonts w:ascii="Times New Roman" w:hAnsi="Times New Roman" w:cs="Times New Roman"/>
+          <w:sz w:val="24"/>
+          <w:szCs w:val="24"/>
+        </w:rPr>
+        <w:t>If no, then what should be the metric used to decide what is the most popular class time?</w:t>
+      </w:r>
+    </w:p>
+    <w:p>
+      <w:pPr>
+        <w:pStyle w:val="ListParagraph"/>
+        <w:numPr>
+          <w:ilvl w:val="0"/>
+          <w:numId w:val="1"/>
+        </w:numPr>
+        <w:spacing w:after="1000" w:line="480" w:lineRule="auto"/>
+        <w:contextualSpacing w:val="0"/>
         <w:rPr>
           <w:rFonts w:ascii="Times New Roman" w:hAnsi="Times New Roman" w:cs="Times New Roman"/>
           <w:sz w:val="24"/>
@@ -147,7 +255,8 @@
           <w:ilvl w:val="0"/>
           <w:numId w:val="1"/>
         </w:numPr>
-        <w:spacing w:line="240" w:lineRule="auto"/>
+        <w:spacing w:after="1000" w:line="480" w:lineRule="auto"/>
+        <w:contextualSpacing w:val="0"/>
         <w:rPr>
           <w:rFonts w:ascii="Times New Roman" w:hAnsi="Times New Roman" w:cs="Times New Roman"/>
           <w:sz w:val="24"/>
@@ -170,7 +279,8 @@
           <w:ilvl w:val="0"/>
           <w:numId w:val="1"/>
         </w:numPr>
-        <w:spacing w:line="240" w:lineRule="auto"/>
+        <w:spacing w:after="1000" w:line="480" w:lineRule="auto"/>
+        <w:contextualSpacing w:val="0"/>
         <w:rPr>
           <w:rFonts w:ascii="Times New Roman" w:hAnsi="Times New Roman" w:cs="Times New Roman"/>
           <w:sz w:val="24"/>
@@ -207,22 +317,12 @@
     <w:p>
       <w:pPr>
         <w:pStyle w:val="ListParagraph"/>
-        <w:spacing w:line="240" w:lineRule="auto"/>
-        <w:rPr>
-          <w:rFonts w:ascii="Times New Roman" w:hAnsi="Times New Roman" w:cs="Times New Roman"/>
-          <w:sz w:val="24"/>
-          <w:szCs w:val="24"/>
-        </w:rPr>
-      </w:pPr>
-    </w:p>
-    <w:p>
-      <w:pPr>
-        <w:pStyle w:val="ListParagraph"/>
-        <w:numPr>
-          <w:ilvl w:val="0"/>
-          <w:numId w:val="1"/>
-        </w:numPr>
-        <w:spacing w:line="240" w:lineRule="auto"/>
+        <w:numPr>
+          <w:ilvl w:val="0"/>
+          <w:numId w:val="1"/>
+        </w:numPr>
+        <w:spacing w:after="1000" w:line="480" w:lineRule="auto"/>
+        <w:contextualSpacing w:val="0"/>
         <w:rPr>
           <w:rFonts w:ascii="Times New Roman" w:hAnsi="Times New Roman" w:cs="Times New Roman"/>
           <w:sz w:val="24"/>
@@ -245,19 +345,21 @@
           <w:ilvl w:val="0"/>
           <w:numId w:val="1"/>
         </w:numPr>
-        <w:spacing w:line="240" w:lineRule="auto"/>
-        <w:rPr>
-          <w:rFonts w:ascii="Times New Roman" w:hAnsi="Times New Roman" w:cs="Times New Roman"/>
-          <w:sz w:val="24"/>
-          <w:szCs w:val="24"/>
-        </w:rPr>
-      </w:pPr>
-      <w:r>
-        <w:rPr>
-          <w:rFonts w:ascii="Times New Roman" w:hAnsi="Times New Roman" w:cs="Times New Roman"/>
-          <w:sz w:val="24"/>
-          <w:szCs w:val="24"/>
-        </w:rPr>
+        <w:spacing w:after="1000" w:line="480" w:lineRule="auto"/>
+        <w:contextualSpacing w:val="0"/>
+        <w:rPr>
+          <w:rFonts w:ascii="Times New Roman" w:hAnsi="Times New Roman" w:cs="Times New Roman"/>
+          <w:sz w:val="24"/>
+          <w:szCs w:val="24"/>
+        </w:rPr>
+      </w:pPr>
+      <w:r>
+        <w:rPr>
+          <w:rFonts w:ascii="Times New Roman" w:hAnsi="Times New Roman" w:cs="Times New Roman"/>
+          <w:sz w:val="24"/>
+          <w:szCs w:val="24"/>
+        </w:rPr>
+        <w:lastRenderedPageBreak/>
         <w:t>What time should the last final exam be?</w:t>
       </w:r>
     </w:p>
@@ -268,7 +370,32 @@
           <w:ilvl w:val="0"/>
           <w:numId w:val="1"/>
         </w:numPr>
-        <w:spacing w:line="240" w:lineRule="auto"/>
+        <w:spacing w:after="1000" w:line="480" w:lineRule="auto"/>
+        <w:contextualSpacing w:val="0"/>
+        <w:rPr>
+          <w:rFonts w:ascii="Times New Roman" w:hAnsi="Times New Roman" w:cs="Times New Roman"/>
+          <w:sz w:val="24"/>
+          <w:szCs w:val="24"/>
+        </w:rPr>
+      </w:pPr>
+      <w:r>
+        <w:rPr>
+          <w:rFonts w:ascii="Times New Roman" w:hAnsi="Times New Roman" w:cs="Times New Roman"/>
+          <w:sz w:val="24"/>
+          <w:szCs w:val="24"/>
+        </w:rPr>
+        <w:t>Should exams begin on the hour, half hour, or quarter hour?</w:t>
+      </w:r>
+    </w:p>
+    <w:p>
+      <w:pPr>
+        <w:pStyle w:val="ListParagraph"/>
+        <w:numPr>
+          <w:ilvl w:val="0"/>
+          <w:numId w:val="1"/>
+        </w:numPr>
+        <w:spacing w:after="1000" w:line="480" w:lineRule="auto"/>
+        <w:contextualSpacing w:val="0"/>
         <w:rPr>
           <w:rFonts w:ascii="Times New Roman" w:hAnsi="Times New Roman" w:cs="Times New Roman"/>
           <w:sz w:val="24"/>
@@ -291,7 +418,8 @@
           <w:ilvl w:val="0"/>
           <w:numId w:val="1"/>
         </w:numPr>
-        <w:spacing w:line="240" w:lineRule="auto"/>
+        <w:spacing w:after="1000" w:line="480" w:lineRule="auto"/>
+        <w:contextualSpacing w:val="0"/>
         <w:rPr>
           <w:rFonts w:ascii="Times New Roman" w:hAnsi="Times New Roman" w:cs="Times New Roman"/>
           <w:sz w:val="24"/>
@@ -314,7 +442,8 @@
           <w:ilvl w:val="0"/>
           <w:numId w:val="1"/>
         </w:numPr>
-        <w:spacing w:line="240" w:lineRule="auto"/>
+        <w:spacing w:after="1000" w:line="480" w:lineRule="auto"/>
+        <w:contextualSpacing w:val="0"/>
         <w:rPr>
           <w:rFonts w:ascii="Times New Roman" w:hAnsi="Times New Roman" w:cs="Times New Roman"/>
           <w:sz w:val="24"/>
@@ -333,22 +462,12 @@
     <w:p>
       <w:pPr>
         <w:pStyle w:val="ListParagraph"/>
-        <w:spacing w:line="240" w:lineRule="auto"/>
-        <w:rPr>
-          <w:rFonts w:ascii="Times New Roman" w:hAnsi="Times New Roman" w:cs="Times New Roman"/>
-          <w:sz w:val="24"/>
-          <w:szCs w:val="24"/>
-        </w:rPr>
-      </w:pPr>
-    </w:p>
-    <w:p>
-      <w:pPr>
-        <w:pStyle w:val="ListParagraph"/>
-        <w:numPr>
-          <w:ilvl w:val="0"/>
-          <w:numId w:val="1"/>
-        </w:numPr>
-        <w:spacing w:line="240" w:lineRule="auto"/>
+        <w:numPr>
+          <w:ilvl w:val="0"/>
+          <w:numId w:val="1"/>
+        </w:numPr>
+        <w:spacing w:after="1000" w:line="480" w:lineRule="auto"/>
+        <w:contextualSpacing w:val="0"/>
         <w:rPr>
           <w:rFonts w:ascii="Times New Roman" w:hAnsi="Times New Roman" w:cs="Times New Roman"/>
           <w:sz w:val="24"/>
@@ -371,7 +490,8 @@
           <w:ilvl w:val="0"/>
           <w:numId w:val="1"/>
         </w:numPr>
-        <w:spacing w:line="240" w:lineRule="auto"/>
+        <w:spacing w:after="1000" w:line="480" w:lineRule="auto"/>
+        <w:contextualSpacing w:val="0"/>
         <w:rPr>
           <w:rFonts w:ascii="Times New Roman" w:hAnsi="Times New Roman" w:cs="Times New Roman"/>
           <w:sz w:val="24"/>
@@ -412,30 +532,50 @@
           <w:ilvl w:val="0"/>
           <w:numId w:val="1"/>
         </w:numPr>
-        <w:spacing w:line="240" w:lineRule="auto"/>
-        <w:rPr>
-          <w:rFonts w:ascii="Times New Roman" w:hAnsi="Times New Roman" w:cs="Times New Roman"/>
-          <w:sz w:val="24"/>
-          <w:szCs w:val="24"/>
-        </w:rPr>
-      </w:pPr>
-      <w:r>
-        <w:rPr>
-          <w:rFonts w:ascii="Times New Roman" w:hAnsi="Times New Roman" w:cs="Times New Roman"/>
-          <w:sz w:val="24"/>
-          <w:szCs w:val="24"/>
-        </w:rPr>
-        <w:t>What is the minimum amount of time that should be allocated for lunch?</w:t>
-      </w:r>
-    </w:p>
-    <w:p>
-      <w:pPr>
-        <w:pStyle w:val="ListParagraph"/>
-        <w:numPr>
-          <w:ilvl w:val="0"/>
-          <w:numId w:val="1"/>
-        </w:numPr>
-        <w:spacing w:line="240" w:lineRule="auto"/>
+        <w:spacing w:after="1000" w:line="480" w:lineRule="auto"/>
+        <w:contextualSpacing w:val="0"/>
+        <w:rPr>
+          <w:rFonts w:ascii="Times New Roman" w:hAnsi="Times New Roman" w:cs="Times New Roman"/>
+          <w:sz w:val="24"/>
+          <w:szCs w:val="24"/>
+        </w:rPr>
+      </w:pPr>
+      <w:r>
+        <w:rPr>
+          <w:rFonts w:ascii="Times New Roman" w:hAnsi="Times New Roman" w:cs="Times New Roman"/>
+          <w:sz w:val="24"/>
+          <w:szCs w:val="24"/>
+        </w:rPr>
+        <w:t xml:space="preserve">What is the minimum amount of time that </w:t>
+      </w:r>
+      <w:proofErr w:type="gramStart"/>
+      <w:r>
+        <w:rPr>
+          <w:rFonts w:ascii="Times New Roman" w:hAnsi="Times New Roman" w:cs="Times New Roman"/>
+          <w:sz w:val="24"/>
+          <w:szCs w:val="24"/>
+        </w:rPr>
+        <w:t>should be allocated</w:t>
+      </w:r>
+      <w:proofErr w:type="gramEnd"/>
+      <w:r>
+        <w:rPr>
+          <w:rFonts w:ascii="Times New Roman" w:hAnsi="Times New Roman" w:cs="Times New Roman"/>
+          <w:sz w:val="24"/>
+          <w:szCs w:val="24"/>
+        </w:rPr>
+        <w:t xml:space="preserve"> for lunch?</w:t>
+      </w:r>
+    </w:p>
+    <w:p>
+      <w:pPr>
+        <w:pStyle w:val="ListParagraph"/>
+        <w:numPr>
+          <w:ilvl w:val="0"/>
+          <w:numId w:val="1"/>
+        </w:numPr>
+        <w:spacing w:after="1000" w:line="480" w:lineRule="auto"/>
+        <w:contextualSpacing w:val="0"/>
         <w:rPr>
           <w:rFonts w:ascii="Times New Roman" w:hAnsi="Times New Roman" w:cs="Times New Roman"/>
           <w:sz w:val="24"/>
@@ -466,19 +606,21 @@
           <w:ilvl w:val="0"/>
           <w:numId w:val="1"/>
         </w:numPr>
-        <w:spacing w:line="240" w:lineRule="auto"/>
-        <w:rPr>
-          <w:rFonts w:ascii="Times New Roman" w:hAnsi="Times New Roman" w:cs="Times New Roman"/>
-          <w:sz w:val="24"/>
-          <w:szCs w:val="24"/>
-        </w:rPr>
-      </w:pPr>
-      <w:r>
-        <w:rPr>
-          <w:rFonts w:ascii="Times New Roman" w:hAnsi="Times New Roman" w:cs="Times New Roman"/>
-          <w:sz w:val="24"/>
-          <w:szCs w:val="24"/>
-        </w:rPr>
+        <w:spacing w:after="1000" w:line="480" w:lineRule="auto"/>
+        <w:contextualSpacing w:val="0"/>
+        <w:rPr>
+          <w:rFonts w:ascii="Times New Roman" w:hAnsi="Times New Roman" w:cs="Times New Roman"/>
+          <w:sz w:val="24"/>
+          <w:szCs w:val="24"/>
+        </w:rPr>
+      </w:pPr>
+      <w:r>
+        <w:rPr>
+          <w:rFonts w:ascii="Times New Roman" w:hAnsi="Times New Roman" w:cs="Times New Roman"/>
+          <w:sz w:val="24"/>
+          <w:szCs w:val="24"/>
+        </w:rPr>
+        <w:lastRenderedPageBreak/>
         <w:t xml:space="preserve">What is the </w:t>
       </w:r>
       <w:r>
@@ -501,33 +643,12 @@
     <w:p>
       <w:pPr>
         <w:pStyle w:val="ListParagraph"/>
-        <w:spacing w:line="240" w:lineRule="auto"/>
-        <w:rPr>
-          <w:rFonts w:ascii="Times New Roman" w:hAnsi="Times New Roman" w:cs="Times New Roman"/>
-          <w:sz w:val="24"/>
-          <w:szCs w:val="24"/>
-        </w:rPr>
-      </w:pPr>
-    </w:p>
-    <w:p>
-      <w:pPr>
-        <w:pStyle w:val="ListParagraph"/>
-        <w:spacing w:line="240" w:lineRule="auto"/>
-        <w:rPr>
-          <w:rFonts w:ascii="Times New Roman" w:hAnsi="Times New Roman" w:cs="Times New Roman"/>
-          <w:sz w:val="24"/>
-          <w:szCs w:val="24"/>
-        </w:rPr>
-      </w:pPr>
-    </w:p>
-    <w:p>
-      <w:pPr>
-        <w:pStyle w:val="ListParagraph"/>
-        <w:numPr>
-          <w:ilvl w:val="0"/>
-          <w:numId w:val="1"/>
-        </w:numPr>
-        <w:spacing w:line="240" w:lineRule="auto"/>
+        <w:numPr>
+          <w:ilvl w:val="0"/>
+          <w:numId w:val="1"/>
+        </w:numPr>
+        <w:spacing w:after="1000" w:line="480" w:lineRule="auto"/>
+        <w:contextualSpacing w:val="0"/>
         <w:rPr>
           <w:rFonts w:ascii="Times New Roman" w:hAnsi="Times New Roman" w:cs="Times New Roman"/>
           <w:sz w:val="24"/>
@@ -568,7 +689,8 @@
           <w:ilvl w:val="0"/>
           <w:numId w:val="1"/>
         </w:numPr>
-        <w:spacing w:line="240" w:lineRule="auto"/>
+        <w:spacing w:after="1000" w:line="480" w:lineRule="auto"/>
+        <w:contextualSpacing w:val="0"/>
         <w:rPr>
           <w:rFonts w:ascii="Times New Roman" w:hAnsi="Times New Roman" w:cs="Times New Roman"/>
           <w:sz w:val="24"/>
@@ -587,63 +709,84 @@
     <w:p>
       <w:pPr>
         <w:pStyle w:val="ListParagraph"/>
-        <w:spacing w:line="240" w:lineRule="auto"/>
-        <w:rPr>
-          <w:rFonts w:ascii="Times New Roman" w:hAnsi="Times New Roman" w:cs="Times New Roman"/>
-          <w:sz w:val="24"/>
-          <w:szCs w:val="24"/>
-        </w:rPr>
-      </w:pPr>
-    </w:p>
-    <w:p>
-      <w:pPr>
-        <w:pStyle w:val="ListParagraph"/>
-        <w:numPr>
-          <w:ilvl w:val="0"/>
-          <w:numId w:val="1"/>
-        </w:numPr>
-        <w:spacing w:line="240" w:lineRule="auto"/>
-        <w:rPr>
-          <w:rFonts w:ascii="Times New Roman" w:hAnsi="Times New Roman" w:cs="Times New Roman"/>
-          <w:sz w:val="24"/>
-          <w:szCs w:val="24"/>
-        </w:rPr>
-      </w:pPr>
-      <w:r>
-        <w:rPr>
-          <w:rFonts w:ascii="Times New Roman" w:hAnsi="Times New Roman" w:cs="Times New Roman"/>
-          <w:sz w:val="24"/>
-          <w:szCs w:val="24"/>
-        </w:rPr>
-        <w:t xml:space="preserve">Should popular times be a ratio of students enrolled in class at </w:t>
-      </w:r>
-      <w:proofErr w:type="spellStart"/>
-      <w:r>
-        <w:rPr>
-          <w:rFonts w:ascii="Times New Roman" w:hAnsi="Times New Roman" w:cs="Times New Roman"/>
-          <w:sz w:val="24"/>
-          <w:szCs w:val="24"/>
-        </w:rPr>
-        <w:t>a</w:t>
-      </w:r>
-      <w:proofErr w:type="spellEnd"/>
-      <w:r>
-        <w:rPr>
-          <w:rFonts w:ascii="Times New Roman" w:hAnsi="Times New Roman" w:cs="Times New Roman"/>
-          <w:sz w:val="24"/>
-          <w:szCs w:val="24"/>
-        </w:rPr>
-        <w:t xml:space="preserve"> certain time to the entire student body?</w:t>
-      </w:r>
-    </w:p>
-    <w:p>
-      <w:pPr>
-        <w:pStyle w:val="ListParagraph"/>
-        <w:numPr>
-          <w:ilvl w:val="0"/>
-          <w:numId w:val="1"/>
-        </w:numPr>
-        <w:spacing w:line="240" w:lineRule="auto"/>
+        <w:numPr>
+          <w:ilvl w:val="0"/>
+          <w:numId w:val="1"/>
+        </w:numPr>
+        <w:spacing w:after="1000" w:line="480" w:lineRule="auto"/>
+        <w:contextualSpacing w:val="0"/>
+        <w:rPr>
+          <w:rFonts w:ascii="Times New Roman" w:hAnsi="Times New Roman" w:cs="Times New Roman"/>
+          <w:sz w:val="24"/>
+          <w:szCs w:val="24"/>
+        </w:rPr>
+      </w:pPr>
+      <w:r>
+        <w:rPr>
+          <w:rFonts w:ascii="Times New Roman" w:hAnsi="Times New Roman" w:cs="Times New Roman"/>
+          <w:sz w:val="24"/>
+          <w:szCs w:val="24"/>
+        </w:rPr>
+        <w:t>Should the times in the output file be 24-hour clock or standard?</w:t>
+      </w:r>
+    </w:p>
+    <w:p>
+      <w:pPr>
+        <w:pStyle w:val="ListParagraph"/>
+        <w:numPr>
+          <w:ilvl w:val="0"/>
+          <w:numId w:val="1"/>
+        </w:numPr>
+        <w:spacing w:after="1000" w:line="480" w:lineRule="auto"/>
+        <w:contextualSpacing w:val="0"/>
+        <w:rPr>
+          <w:rFonts w:ascii="Times New Roman" w:hAnsi="Times New Roman" w:cs="Times New Roman"/>
+          <w:sz w:val="24"/>
+          <w:szCs w:val="24"/>
+        </w:rPr>
+      </w:pPr>
+      <w:r>
+        <w:rPr>
+          <w:rFonts w:ascii="Times New Roman" w:hAnsi="Times New Roman" w:cs="Times New Roman"/>
+          <w:sz w:val="24"/>
+          <w:szCs w:val="24"/>
+        </w:rPr>
+        <w:t>Would you like a desktop application or a web application?</w:t>
+      </w:r>
+    </w:p>
+    <w:p>
+      <w:pPr>
+        <w:pStyle w:val="ListParagraph"/>
+        <w:numPr>
+          <w:ilvl w:val="0"/>
+          <w:numId w:val="1"/>
+        </w:numPr>
+        <w:spacing w:after="1000" w:line="480" w:lineRule="auto"/>
+        <w:contextualSpacing w:val="0"/>
+        <w:rPr>
+          <w:rFonts w:ascii="Times New Roman" w:hAnsi="Times New Roman" w:cs="Times New Roman"/>
+          <w:sz w:val="24"/>
+          <w:szCs w:val="24"/>
+        </w:rPr>
+      </w:pPr>
+      <w:r>
+        <w:rPr>
+          <w:rFonts w:ascii="Times New Roman" w:hAnsi="Times New Roman" w:cs="Times New Roman"/>
+          <w:sz w:val="24"/>
+          <w:szCs w:val="24"/>
+        </w:rPr>
+        <w:t>Who are the target users for this software?</w:t>
+      </w:r>
+    </w:p>
+    <w:p>
+      <w:pPr>
+        <w:pStyle w:val="ListParagraph"/>
+        <w:numPr>
+          <w:ilvl w:val="0"/>
+          <w:numId w:val="1"/>
+        </w:numPr>
+        <w:spacing w:after="1000" w:line="480" w:lineRule="auto"/>
+        <w:contextualSpacing w:val="0"/>
         <w:rPr>
           <w:rFonts w:ascii="Times New Roman" w:hAnsi="Times New Roman" w:cs="Times New Roman"/>
           <w:sz w:val="24"/>
@@ -663,10 +806,11 @@
       <w:pPr>
         <w:pStyle w:val="ListParagraph"/>
         <w:numPr>
-          <w:ilvl w:val="0"/>
-          <w:numId w:val="1"/>
-        </w:numPr>
-        <w:spacing w:line="240" w:lineRule="auto"/>
+          <w:ilvl w:val="1"/>
+          <w:numId w:val="1"/>
+        </w:numPr>
+        <w:spacing w:after="1000" w:line="480" w:lineRule="auto"/>
+        <w:contextualSpacing w:val="0"/>
         <w:rPr>
           <w:rFonts w:ascii="Times New Roman" w:hAnsi="Times New Roman" w:cs="Times New Roman"/>
           <w:sz w:val="24"/>
@@ -686,33 +830,108 @@
       <w:pPr>
         <w:pStyle w:val="ListParagraph"/>
         <w:numPr>
-          <w:ilvl w:val="0"/>
-          <w:numId w:val="1"/>
-        </w:numPr>
-        <w:spacing w:line="240" w:lineRule="auto"/>
-        <w:rPr>
-          <w:rFonts w:ascii="Times New Roman" w:hAnsi="Times New Roman" w:cs="Times New Roman"/>
-          <w:sz w:val="24"/>
-          <w:szCs w:val="24"/>
-        </w:rPr>
-      </w:pPr>
-      <w:r>
-        <w:rPr>
-          <w:rFonts w:ascii="Times New Roman" w:hAnsi="Times New Roman" w:cs="Times New Roman"/>
-          <w:sz w:val="24"/>
-          <w:szCs w:val="24"/>
-        </w:rPr>
-        <w:t>If so, should each level require a password or just the administrator?</w:t>
-      </w:r>
-    </w:p>
-    <w:p>
-      <w:pPr>
-        <w:pStyle w:val="ListParagraph"/>
-        <w:numPr>
-          <w:ilvl w:val="0"/>
-          <w:numId w:val="1"/>
-        </w:numPr>
-        <w:spacing w:line="240" w:lineRule="auto"/>
+          <w:ilvl w:val="2"/>
+          <w:numId w:val="1"/>
+        </w:numPr>
+        <w:spacing w:after="1000" w:line="480" w:lineRule="auto"/>
+        <w:contextualSpacing w:val="0"/>
+        <w:rPr>
+          <w:rFonts w:ascii="Times New Roman" w:hAnsi="Times New Roman" w:cs="Times New Roman"/>
+          <w:sz w:val="24"/>
+          <w:szCs w:val="24"/>
+        </w:rPr>
+      </w:pPr>
+      <w:r>
+        <w:rPr>
+          <w:rFonts w:ascii="Times New Roman" w:hAnsi="Times New Roman" w:cs="Times New Roman"/>
+          <w:sz w:val="24"/>
+          <w:szCs w:val="24"/>
+        </w:rPr>
+        <w:t>Does there need to be a user name for a general user?</w:t>
+      </w:r>
+    </w:p>
+    <w:p>
+      <w:pPr>
+        <w:pStyle w:val="ListParagraph"/>
+        <w:numPr>
+          <w:ilvl w:val="2"/>
+          <w:numId w:val="1"/>
+        </w:numPr>
+        <w:spacing w:after="1000" w:line="480" w:lineRule="auto"/>
+        <w:contextualSpacing w:val="0"/>
+        <w:rPr>
+          <w:rFonts w:ascii="Times New Roman" w:hAnsi="Times New Roman" w:cs="Times New Roman"/>
+          <w:sz w:val="24"/>
+          <w:szCs w:val="24"/>
+        </w:rPr>
+      </w:pPr>
+      <w:r>
+        <w:rPr>
+          <w:rFonts w:ascii="Times New Roman" w:hAnsi="Times New Roman" w:cs="Times New Roman"/>
+          <w:sz w:val="24"/>
+          <w:szCs w:val="24"/>
+        </w:rPr>
+        <w:lastRenderedPageBreak/>
+        <w:t>Does there need to be a user name for the administrator?</w:t>
+      </w:r>
+    </w:p>
+    <w:p>
+      <w:pPr>
+        <w:pStyle w:val="ListParagraph"/>
+        <w:numPr>
+          <w:ilvl w:val="2"/>
+          <w:numId w:val="1"/>
+        </w:numPr>
+        <w:spacing w:after="1000" w:line="480" w:lineRule="auto"/>
+        <w:contextualSpacing w:val="0"/>
+        <w:rPr>
+          <w:rFonts w:ascii="Times New Roman" w:hAnsi="Times New Roman" w:cs="Times New Roman"/>
+          <w:sz w:val="24"/>
+          <w:szCs w:val="24"/>
+        </w:rPr>
+      </w:pPr>
+      <w:r>
+        <w:rPr>
+          <w:rFonts w:ascii="Times New Roman" w:hAnsi="Times New Roman" w:cs="Times New Roman"/>
+          <w:sz w:val="24"/>
+          <w:szCs w:val="24"/>
+        </w:rPr>
+        <w:t>S</w:t>
+      </w:r>
+      <w:r>
+        <w:rPr>
+          <w:rFonts w:ascii="Times New Roman" w:hAnsi="Times New Roman" w:cs="Times New Roman"/>
+          <w:sz w:val="24"/>
+          <w:szCs w:val="24"/>
+        </w:rPr>
+        <w:t xml:space="preserve">hould </w:t>
+      </w:r>
+      <w:r>
+        <w:rPr>
+          <w:rFonts w:ascii="Times New Roman" w:hAnsi="Times New Roman" w:cs="Times New Roman"/>
+          <w:sz w:val="24"/>
+          <w:szCs w:val="24"/>
+        </w:rPr>
+        <w:t>the general user</w:t>
+      </w:r>
+      <w:r>
+        <w:rPr>
+          <w:rFonts w:ascii="Times New Roman" w:hAnsi="Times New Roman" w:cs="Times New Roman"/>
+          <w:sz w:val="24"/>
+          <w:szCs w:val="24"/>
+        </w:rPr>
+        <w:t xml:space="preserve"> require a password or just the administrator?</w:t>
+      </w:r>
+    </w:p>
+    <w:p>
+      <w:pPr>
+        <w:pStyle w:val="ListParagraph"/>
+        <w:numPr>
+          <w:ilvl w:val="0"/>
+          <w:numId w:val="1"/>
+        </w:numPr>
+        <w:spacing w:after="1000" w:line="480" w:lineRule="auto"/>
+        <w:contextualSpacing w:val="0"/>
         <w:rPr>
           <w:rFonts w:ascii="Times New Roman" w:hAnsi="Times New Roman" w:cs="Times New Roman"/>
           <w:sz w:val="24"/>
@@ -747,22 +966,12 @@
     <w:p>
       <w:pPr>
         <w:pStyle w:val="ListParagraph"/>
-        <w:spacing w:line="240" w:lineRule="auto"/>
-        <w:rPr>
-          <w:rFonts w:ascii="Times New Roman" w:hAnsi="Times New Roman" w:cs="Times New Roman"/>
-          <w:sz w:val="24"/>
-          <w:szCs w:val="24"/>
-        </w:rPr>
-      </w:pPr>
-    </w:p>
-    <w:p>
-      <w:pPr>
-        <w:pStyle w:val="ListParagraph"/>
-        <w:numPr>
-          <w:ilvl w:val="0"/>
-          <w:numId w:val="1"/>
-        </w:numPr>
-        <w:spacing w:line="240" w:lineRule="auto"/>
+        <w:numPr>
+          <w:ilvl w:val="1"/>
+          <w:numId w:val="1"/>
+        </w:numPr>
+        <w:spacing w:after="1000" w:line="480" w:lineRule="auto"/>
+        <w:contextualSpacing w:val="0"/>
         <w:rPr>
           <w:rFonts w:ascii="Times New Roman" w:hAnsi="Times New Roman" w:cs="Times New Roman"/>
           <w:sz w:val="24"/>
@@ -797,22 +1006,11 @@
     <w:p>
       <w:pPr>
         <w:pStyle w:val="ListParagraph"/>
-        <w:spacing w:line="240" w:lineRule="auto"/>
-        <w:rPr>
-          <w:rFonts w:ascii="Times New Roman" w:hAnsi="Times New Roman" w:cs="Times New Roman"/>
-          <w:sz w:val="24"/>
-          <w:szCs w:val="24"/>
-        </w:rPr>
-      </w:pPr>
-    </w:p>
-    <w:p>
-      <w:pPr>
-        <w:pStyle w:val="ListParagraph"/>
-        <w:numPr>
-          <w:ilvl w:val="0"/>
-          <w:numId w:val="1"/>
-        </w:numPr>
-        <w:spacing w:line="240" w:lineRule="auto"/>
+        <w:numPr>
+          <w:ilvl w:val="0"/>
+          <w:numId w:val="1"/>
+        </w:numPr>
+        <w:spacing w:after="1000" w:line="480" w:lineRule="auto"/>
         <w:rPr>
           <w:rFonts w:ascii="Times New Roman" w:hAnsi="Times New Roman" w:cs="Times New Roman"/>
           <w:sz w:val="24"/>
@@ -853,7 +1051,7 @@
           <w:ilvl w:val="1"/>
           <w:numId w:val="1"/>
         </w:numPr>
-        <w:spacing w:line="240" w:lineRule="auto"/>
+        <w:spacing w:after="1000" w:line="480" w:lineRule="auto"/>
         <w:rPr>
           <w:rFonts w:ascii="Times New Roman" w:hAnsi="Times New Roman" w:cs="Times New Roman"/>
           <w:sz w:val="24"/>
@@ -876,7 +1074,7 @@
           <w:ilvl w:val="1"/>
           <w:numId w:val="1"/>
         </w:numPr>
-        <w:spacing w:line="240" w:lineRule="auto"/>
+        <w:spacing w:after="1000" w:line="480" w:lineRule="auto"/>
         <w:rPr>
           <w:rFonts w:ascii="Times New Roman" w:hAnsi="Times New Roman" w:cs="Times New Roman"/>
           <w:sz w:val="24"/>
@@ -899,7 +1097,7 @@
           <w:ilvl w:val="1"/>
           <w:numId w:val="1"/>
         </w:numPr>
-        <w:spacing w:line="240" w:lineRule="auto"/>
+        <w:spacing w:after="1000" w:line="480" w:lineRule="auto"/>
         <w:rPr>
           <w:rFonts w:ascii="Times New Roman" w:hAnsi="Times New Roman" w:cs="Times New Roman"/>
           <w:sz w:val="24"/>
@@ -917,37 +1115,21 @@
     </w:p>
     <w:p>
       <w:pPr>
-        <w:pStyle w:val="ListParagraph"/>
-        <w:numPr>
-          <w:ilvl w:val="0"/>
-          <w:numId w:val="1"/>
-        </w:numPr>
-        <w:spacing w:line="240" w:lineRule="auto"/>
-        <w:rPr>
-          <w:rFonts w:ascii="Times New Roman" w:hAnsi="Times New Roman" w:cs="Times New Roman"/>
-          <w:sz w:val="24"/>
-          <w:szCs w:val="24"/>
-        </w:rPr>
-      </w:pPr>
-      <w:r>
-        <w:rPr>
-          <w:rFonts w:ascii="Times New Roman" w:hAnsi="Times New Roman" w:cs="Times New Roman"/>
-          <w:sz w:val="24"/>
-          <w:szCs w:val="24"/>
-        </w:rPr>
-        <w:t>Who are the target users for this software?</w:t>
-      </w:r>
-    </w:p>
-    <w:p>
-      <w:pPr>
-        <w:pStyle w:val="ListParagraph"/>
-        <w:spacing w:line="2000" w:lineRule="exact"/>
-        <w:rPr>
-          <w:rFonts w:ascii="Times New Roman" w:hAnsi="Times New Roman" w:cs="Times New Roman"/>
-          <w:sz w:val="24"/>
-          <w:szCs w:val="24"/>
-        </w:rPr>
-      </w:pPr>
+        <w:ind w:left="0"/>
+        <w:rPr>
+          <w:rFonts w:ascii="Times New Roman" w:hAnsi="Times New Roman" w:cs="Times New Roman"/>
+          <w:sz w:val="24"/>
+          <w:szCs w:val="24"/>
+        </w:rPr>
+      </w:pPr>
+      <w:r>
+        <w:rPr>
+          <w:rFonts w:ascii="Times New Roman" w:hAnsi="Times New Roman" w:cs="Times New Roman"/>
+          <w:sz w:val="24"/>
+          <w:szCs w:val="24"/>
+        </w:rPr>
+        <w:br w:type="page"/>
+      </w:r>
     </w:p>
     <w:sectPr>
       <w:pgSz w:w="12240" w:h="15840"/>
@@ -986,7 +1168,7 @@
         <w:ind w:left="1440" w:hanging="360"/>
       </w:pPr>
     </w:lvl>
-    <w:lvl w:ilvl="2" w:tplc="0409001B" w:tentative="1">
+    <w:lvl w:ilvl="2" w:tplc="0409001B">
       <w:start w:val="1"/>
       <w:numFmt w:val="lowerRoman"/>
       <w:lvlText w:val="%3."/>
@@ -1069,7 +1251,8 @@
     </w:rPrDefault>
     <w:pPrDefault>
       <w:pPr>
-        <w:spacing w:after="200" w:line="276" w:lineRule="auto"/>
+        <w:spacing w:after="200" w:line="2000" w:lineRule="exact"/>
+        <w:ind w:left="720"/>
       </w:pPr>
     </w:pPrDefault>
   </w:docDefaults>
@@ -1252,7 +1435,6 @@
     <w:qFormat/>
     <w:rsid w:val="00154273"/>
     <w:pPr>
-      <w:ind w:left="720"/>
       <w:contextualSpacing/>
     </w:pPr>
   </w:style>

</xml_diff>